<commit_message>
black and white figs for circuit lab #2
The circuit diagrams didn't really need to be in color, and color pages
are expensive for the students.  So I made all of the figures grayscale.
Color ones are still there if we ever want to switch back
</commit_message>
<xml_diff>
--- a/StudentGuideModule2/electric_circuits2/cutout_page.docx
+++ b/StudentGuideModule2/electric_circuits2/cutout_page.docx
@@ -11,264 +11,384 @@
           <w:szCs w:val="24"/>
         </w:rPr>
       </w:pPr>
-      <w:bookmarkStart w:id="0" w:name="_GoBack"/>
       <w:r>
         <w:rPr>
+          <w:rFonts w:ascii="Times New Roman" w:hAnsi="Times New Roman" w:cs="Times New Roman"/>
           <w:noProof/>
+          <w:sz w:val="24"/>
+          <w:szCs w:val="24"/>
         </w:rPr>
         <mc:AlternateContent>
           <mc:Choice Requires="wpg">
             <w:drawing>
-              <wp:anchor distT="0" distB="0" distL="114300" distR="114300" simplePos="0" relativeHeight="251659264" behindDoc="0" locked="0" layoutInCell="1" allowOverlap="1" wp14:anchorId="1136F63F" wp14:editId="04918032">
+              <wp:anchor distT="0" distB="0" distL="114300" distR="114300" simplePos="0" relativeHeight="251659264" behindDoc="0" locked="0" layoutInCell="1" allowOverlap="1" wp14:anchorId="23761F97" wp14:editId="05A6A100">
                 <wp:simplePos x="0" y="0"/>
                 <wp:positionH relativeFrom="column">
-                  <wp:posOffset>-119380</wp:posOffset>
+                  <wp:posOffset>-121920</wp:posOffset>
                 </wp:positionH>
                 <wp:positionV relativeFrom="paragraph">
-                  <wp:posOffset>919480</wp:posOffset>
+                  <wp:posOffset>923544</wp:posOffset>
                 </wp:positionV>
                 <wp:extent cx="6412230" cy="7206615"/>
                 <wp:effectExtent l="0" t="0" r="26670" b="13335"/>
                 <wp:wrapNone/>
-                <wp:docPr id="515" name="Group 515"/>
-                <wp:cNvGraphicFramePr/>
+                <wp:docPr id="454" name="Group 454"/>
+                <wp:cNvGraphicFramePr>
+                  <a:graphicFrameLocks xmlns:a="http://schemas.openxmlformats.org/drawingml/2006/main"/>
+                </wp:cNvGraphicFramePr>
                 <a:graphic xmlns:a="http://schemas.openxmlformats.org/drawingml/2006/main">
                   <a:graphicData uri="http://schemas.microsoft.com/office/word/2010/wordprocessingGroup">
                     <wpg:wgp>
-                      <wpg:cNvGrpSpPr/>
-                      <wpg:grpSpPr>
+                      <wpg:cNvGrpSpPr>
+                        <a:grpSpLocks/>
+                      </wpg:cNvGrpSpPr>
+                      <wpg:grpSpPr bwMode="auto">
                         <a:xfrm>
                           <a:off x="0" y="0"/>
                           <a:ext cx="6412230" cy="7206615"/>
-                          <a:chOff x="0" y="0"/>
-                          <a:chExt cx="6412230" cy="7206615"/>
+                          <a:chOff x="1011" y="994"/>
+                          <a:chExt cx="10098" cy="11349"/>
                         </a:xfrm>
                       </wpg:grpSpPr>
-                      <pic:pic xmlns:pic="http://schemas.openxmlformats.org/drawingml/2006/picture">
-                        <pic:nvPicPr>
-                          <pic:cNvPr id="453" name="Picture 18"/>
-                          <pic:cNvPicPr>
-                            <a:picLocks noChangeAspect="1"/>
-                          </pic:cNvPicPr>
-                        </pic:nvPicPr>
-                        <pic:blipFill>
-                          <a:blip r:embed="rId5" cstate="print"/>
-                          <a:srcRect/>
-                          <a:stretch>
-                            <a:fillRect/>
-                          </a:stretch>
-                        </pic:blipFill>
-                        <pic:spPr bwMode="auto">
+                      <wps:wsp>
+                        <wps:cNvPr id="455" name="Freeform 463"/>
+                        <wps:cNvSpPr>
+                          <a:spLocks/>
+                        </wps:cNvSpPr>
+                        <wps:spPr bwMode="auto">
                           <a:xfrm>
-                            <a:off x="271849" y="284205"/>
-                            <a:ext cx="5906530" cy="6351373"/>
+                            <a:off x="3388" y="1834"/>
+                            <a:ext cx="3579" cy="8924"/>
+                          </a:xfrm>
+                          <a:custGeom>
+                            <a:avLst/>
+                            <a:gdLst>
+                              <a:gd name="T0" fmla="*/ 0 w 3579"/>
+                              <a:gd name="T1" fmla="*/ 0 h 8534"/>
+                              <a:gd name="T2" fmla="*/ 3579 w 3579"/>
+                              <a:gd name="T3" fmla="*/ 0 h 8534"/>
+                              <a:gd name="T4" fmla="*/ 3579 w 3579"/>
+                              <a:gd name="T5" fmla="*/ 5188 h 8534"/>
+                              <a:gd name="T6" fmla="*/ 1546 w 3579"/>
+                              <a:gd name="T7" fmla="*/ 5188 h 8534"/>
+                              <a:gd name="T8" fmla="*/ 1546 w 3579"/>
+                              <a:gd name="T9" fmla="*/ 8534 h 8534"/>
+                              <a:gd name="T10" fmla="*/ 445 w 3579"/>
+                              <a:gd name="T11" fmla="*/ 8534 h 8534"/>
+                              <a:gd name="T12" fmla="*/ 212 w 3579"/>
+                              <a:gd name="T13" fmla="*/ 8534 h 8534"/>
+                              <a:gd name="T14" fmla="*/ 17 w 3579"/>
+                              <a:gd name="T15" fmla="*/ 8534 h 8534"/>
+                              <a:gd name="T16" fmla="*/ 0 w 3579"/>
+                              <a:gd name="T17" fmla="*/ 0 h 8534"/>
+                            </a:gdLst>
+                            <a:ahLst/>
+                            <a:cxnLst>
+                              <a:cxn ang="0">
+                                <a:pos x="T0" y="T1"/>
+                              </a:cxn>
+                              <a:cxn ang="0">
+                                <a:pos x="T2" y="T3"/>
+                              </a:cxn>
+                              <a:cxn ang="0">
+                                <a:pos x="T4" y="T5"/>
+                              </a:cxn>
+                              <a:cxn ang="0">
+                                <a:pos x="T6" y="T7"/>
+                              </a:cxn>
+                              <a:cxn ang="0">
+                                <a:pos x="T8" y="T9"/>
+                              </a:cxn>
+                              <a:cxn ang="0">
+                                <a:pos x="T10" y="T11"/>
+                              </a:cxn>
+                              <a:cxn ang="0">
+                                <a:pos x="T12" y="T13"/>
+                              </a:cxn>
+                              <a:cxn ang="0">
+                                <a:pos x="T14" y="T15"/>
+                              </a:cxn>
+                              <a:cxn ang="0">
+                                <a:pos x="T16" y="T17"/>
+                              </a:cxn>
+                            </a:cxnLst>
+                            <a:rect l="0" t="0" r="r" b="b"/>
+                            <a:pathLst>
+                              <a:path w="3579" h="8534">
+                                <a:moveTo>
+                                  <a:pt x="0" y="0"/>
+                                </a:moveTo>
+                                <a:lnTo>
+                                  <a:pt x="3579" y="0"/>
+                                </a:lnTo>
+                                <a:lnTo>
+                                  <a:pt x="3579" y="5188"/>
+                                </a:lnTo>
+                                <a:lnTo>
+                                  <a:pt x="1546" y="5188"/>
+                                </a:lnTo>
+                                <a:lnTo>
+                                  <a:pt x="1546" y="8534"/>
+                                </a:lnTo>
+                                <a:lnTo>
+                                  <a:pt x="445" y="8534"/>
+                                </a:lnTo>
+                                <a:lnTo>
+                                  <a:pt x="212" y="8534"/>
+                                </a:lnTo>
+                                <a:lnTo>
+                                  <a:pt x="17" y="8534"/>
+                                </a:lnTo>
+                                <a:lnTo>
+                                  <a:pt x="0" y="0"/>
+                                </a:lnTo>
+                                <a:close/>
+                              </a:path>
+                            </a:pathLst>
+                          </a:custGeom>
+                          <a:solidFill>
+                            <a:srgbClr val="FFFFFF"/>
+                          </a:solidFill>
+                          <a:ln w="19050">
+                            <a:solidFill>
+                              <a:srgbClr val="000000"/>
+                            </a:solidFill>
+                            <a:prstDash val="dash"/>
+                            <a:round/>
+                            <a:headEnd/>
+                            <a:tailEnd/>
+                          </a:ln>
+                        </wps:spPr>
+                        <wps:bodyPr rot="0" vert="horz" wrap="square" lIns="91440" tIns="45720" rIns="91440" bIns="45720" anchor="t" anchorCtr="0" upright="1">
+                          <a:noAutofit/>
+                        </wps:bodyPr>
+                      </wps:wsp>
+                      <wps:wsp>
+                        <wps:cNvPr id="456" name="Rectangle 464"/>
+                        <wps:cNvSpPr>
+                          <a:spLocks noChangeArrowheads="1"/>
+                        </wps:cNvSpPr>
+                        <wps:spPr bwMode="auto">
+                          <a:xfrm>
+                            <a:off x="1011" y="994"/>
+                            <a:ext cx="10098" cy="11349"/>
+                          </a:xfrm>
+                          <a:custGeom>
+                            <a:avLst/>
+                            <a:gdLst>
+                              <a:gd name="connsiteX0" fmla="*/ 0 w 6412230"/>
+                              <a:gd name="connsiteY0" fmla="*/ 0 h 7206615"/>
+                              <a:gd name="connsiteX1" fmla="*/ 6412230 w 6412230"/>
+                              <a:gd name="connsiteY1" fmla="*/ 0 h 7206615"/>
+                              <a:gd name="connsiteX2" fmla="*/ 6412230 w 6412230"/>
+                              <a:gd name="connsiteY2" fmla="*/ 7206615 h 7206615"/>
+                              <a:gd name="connsiteX3" fmla="*/ 0 w 6412230"/>
+                              <a:gd name="connsiteY3" fmla="*/ 7206615 h 7206615"/>
+                              <a:gd name="connsiteX4" fmla="*/ 0 w 6412230"/>
+                              <a:gd name="connsiteY4" fmla="*/ 0 h 7206615"/>
+                              <a:gd name="connsiteX0" fmla="*/ 0 w 6412230"/>
+                              <a:gd name="connsiteY0" fmla="*/ 0 h 7206615"/>
+                              <a:gd name="connsiteX1" fmla="*/ 5135880 w 6412230"/>
+                              <a:gd name="connsiteY1" fmla="*/ 0 h 7206615"/>
+                              <a:gd name="connsiteX2" fmla="*/ 6412230 w 6412230"/>
+                              <a:gd name="connsiteY2" fmla="*/ 0 h 7206615"/>
+                              <a:gd name="connsiteX3" fmla="*/ 6412230 w 6412230"/>
+                              <a:gd name="connsiteY3" fmla="*/ 7206615 h 7206615"/>
+                              <a:gd name="connsiteX4" fmla="*/ 0 w 6412230"/>
+                              <a:gd name="connsiteY4" fmla="*/ 7206615 h 7206615"/>
+                              <a:gd name="connsiteX5" fmla="*/ 0 w 6412230"/>
+                              <a:gd name="connsiteY5" fmla="*/ 0 h 7206615"/>
+                              <a:gd name="connsiteX0" fmla="*/ 0 w 6412230"/>
+                              <a:gd name="connsiteY0" fmla="*/ 0 h 7206615"/>
+                              <a:gd name="connsiteX1" fmla="*/ 5135880 w 6412230"/>
+                              <a:gd name="connsiteY1" fmla="*/ 0 h 7206615"/>
+                              <a:gd name="connsiteX2" fmla="*/ 6412230 w 6412230"/>
+                              <a:gd name="connsiteY2" fmla="*/ 0 h 7206615"/>
+                              <a:gd name="connsiteX3" fmla="*/ 6408420 w 6412230"/>
+                              <a:gd name="connsiteY3" fmla="*/ 3954780 h 7206615"/>
+                              <a:gd name="connsiteX4" fmla="*/ 6412230 w 6412230"/>
+                              <a:gd name="connsiteY4" fmla="*/ 7206615 h 7206615"/>
+                              <a:gd name="connsiteX5" fmla="*/ 0 w 6412230"/>
+                              <a:gd name="connsiteY5" fmla="*/ 7206615 h 7206615"/>
+                              <a:gd name="connsiteX6" fmla="*/ 0 w 6412230"/>
+                              <a:gd name="connsiteY6" fmla="*/ 0 h 7206615"/>
+                              <a:gd name="connsiteX0" fmla="*/ 0 w 6412230"/>
+                              <a:gd name="connsiteY0" fmla="*/ 0 h 7206615"/>
+                              <a:gd name="connsiteX1" fmla="*/ 5135880 w 6412230"/>
+                              <a:gd name="connsiteY1" fmla="*/ 0 h 7206615"/>
+                              <a:gd name="connsiteX2" fmla="*/ 5139690 w 6412230"/>
+                              <a:gd name="connsiteY2" fmla="*/ 3954780 h 7206615"/>
+                              <a:gd name="connsiteX3" fmla="*/ 6408420 w 6412230"/>
+                              <a:gd name="connsiteY3" fmla="*/ 3954780 h 7206615"/>
+                              <a:gd name="connsiteX4" fmla="*/ 6412230 w 6412230"/>
+                              <a:gd name="connsiteY4" fmla="*/ 7206615 h 7206615"/>
+                              <a:gd name="connsiteX5" fmla="*/ 0 w 6412230"/>
+                              <a:gd name="connsiteY5" fmla="*/ 7206615 h 7206615"/>
+                              <a:gd name="connsiteX6" fmla="*/ 0 w 6412230"/>
+                              <a:gd name="connsiteY6" fmla="*/ 0 h 7206615"/>
+                              <a:gd name="connsiteX0" fmla="*/ 0 w 6412230"/>
+                              <a:gd name="connsiteY0" fmla="*/ 0 h 7206615"/>
+                              <a:gd name="connsiteX1" fmla="*/ 5135880 w 6412230"/>
+                              <a:gd name="connsiteY1" fmla="*/ 0 h 7206615"/>
+                              <a:gd name="connsiteX2" fmla="*/ 5132070 w 6412230"/>
+                              <a:gd name="connsiteY2" fmla="*/ 4008120 h 7206615"/>
+                              <a:gd name="connsiteX3" fmla="*/ 6408420 w 6412230"/>
+                              <a:gd name="connsiteY3" fmla="*/ 3954780 h 7206615"/>
+                              <a:gd name="connsiteX4" fmla="*/ 6412230 w 6412230"/>
+                              <a:gd name="connsiteY4" fmla="*/ 7206615 h 7206615"/>
+                              <a:gd name="connsiteX5" fmla="*/ 0 w 6412230"/>
+                              <a:gd name="connsiteY5" fmla="*/ 7206615 h 7206615"/>
+                              <a:gd name="connsiteX6" fmla="*/ 0 w 6412230"/>
+                              <a:gd name="connsiteY6" fmla="*/ 0 h 7206615"/>
+                              <a:gd name="connsiteX0" fmla="*/ 0 w 6412230"/>
+                              <a:gd name="connsiteY0" fmla="*/ 0 h 7206615"/>
+                              <a:gd name="connsiteX1" fmla="*/ 5135880 w 6412230"/>
+                              <a:gd name="connsiteY1" fmla="*/ 0 h 7206615"/>
+                              <a:gd name="connsiteX2" fmla="*/ 5135118 w 6412230"/>
+                              <a:gd name="connsiteY2" fmla="*/ 3986784 h 7206615"/>
+                              <a:gd name="connsiteX3" fmla="*/ 6408420 w 6412230"/>
+                              <a:gd name="connsiteY3" fmla="*/ 3954780 h 7206615"/>
+                              <a:gd name="connsiteX4" fmla="*/ 6412230 w 6412230"/>
+                              <a:gd name="connsiteY4" fmla="*/ 7206615 h 7206615"/>
+                              <a:gd name="connsiteX5" fmla="*/ 0 w 6412230"/>
+                              <a:gd name="connsiteY5" fmla="*/ 7206615 h 7206615"/>
+                              <a:gd name="connsiteX6" fmla="*/ 0 w 6412230"/>
+                              <a:gd name="connsiteY6" fmla="*/ 0 h 7206615"/>
+                              <a:gd name="connsiteX0" fmla="*/ 0 w 6412230"/>
+                              <a:gd name="connsiteY0" fmla="*/ 0 h 7206615"/>
+                              <a:gd name="connsiteX1" fmla="*/ 5135880 w 6412230"/>
+                              <a:gd name="connsiteY1" fmla="*/ 0 h 7206615"/>
+                              <a:gd name="connsiteX2" fmla="*/ 5135118 w 6412230"/>
+                              <a:gd name="connsiteY2" fmla="*/ 3986784 h 7206615"/>
+                              <a:gd name="connsiteX3" fmla="*/ 6412230 w 6412230"/>
+                              <a:gd name="connsiteY3" fmla="*/ 3988308 h 7206615"/>
+                              <a:gd name="connsiteX4" fmla="*/ 6412230 w 6412230"/>
+                              <a:gd name="connsiteY4" fmla="*/ 7206615 h 7206615"/>
+                              <a:gd name="connsiteX5" fmla="*/ 0 w 6412230"/>
+                              <a:gd name="connsiteY5" fmla="*/ 7206615 h 7206615"/>
+                              <a:gd name="connsiteX6" fmla="*/ 0 w 6412230"/>
+                              <a:gd name="connsiteY6" fmla="*/ 0 h 7206615"/>
+                              <a:gd name="connsiteX0" fmla="*/ 0 w 6412230"/>
+                              <a:gd name="connsiteY0" fmla="*/ 0 h 7206615"/>
+                              <a:gd name="connsiteX1" fmla="*/ 5135880 w 6412230"/>
+                              <a:gd name="connsiteY1" fmla="*/ 0 h 7206615"/>
+                              <a:gd name="connsiteX2" fmla="*/ 5135118 w 6412230"/>
+                              <a:gd name="connsiteY2" fmla="*/ 3986784 h 7206615"/>
+                              <a:gd name="connsiteX3" fmla="*/ 6412230 w 6412230"/>
+                              <a:gd name="connsiteY3" fmla="*/ 3982212 h 7206615"/>
+                              <a:gd name="connsiteX4" fmla="*/ 6412230 w 6412230"/>
+                              <a:gd name="connsiteY4" fmla="*/ 7206615 h 7206615"/>
+                              <a:gd name="connsiteX5" fmla="*/ 0 w 6412230"/>
+                              <a:gd name="connsiteY5" fmla="*/ 7206615 h 7206615"/>
+                              <a:gd name="connsiteX6" fmla="*/ 0 w 6412230"/>
+                              <a:gd name="connsiteY6" fmla="*/ 0 h 7206615"/>
+                            </a:gdLst>
+                            <a:ahLst/>
+                            <a:cxnLst>
+                              <a:cxn ang="0">
+                                <a:pos x="connsiteX0" y="connsiteY0"/>
+                              </a:cxn>
+                              <a:cxn ang="0">
+                                <a:pos x="connsiteX1" y="connsiteY1"/>
+                              </a:cxn>
+                              <a:cxn ang="0">
+                                <a:pos x="connsiteX2" y="connsiteY2"/>
+                              </a:cxn>
+                              <a:cxn ang="0">
+                                <a:pos x="connsiteX3" y="connsiteY3"/>
+                              </a:cxn>
+                              <a:cxn ang="0">
+                                <a:pos x="connsiteX4" y="connsiteY4"/>
+                              </a:cxn>
+                              <a:cxn ang="0">
+                                <a:pos x="connsiteX5" y="connsiteY5"/>
+                              </a:cxn>
+                              <a:cxn ang="0">
+                                <a:pos x="connsiteX6" y="connsiteY6"/>
+                              </a:cxn>
+                            </a:cxnLst>
+                            <a:rect l="l" t="t" r="r" b="b"/>
+                            <a:pathLst>
+                              <a:path w="6412230" h="7206615">
+                                <a:moveTo>
+                                  <a:pt x="0" y="0"/>
+                                </a:moveTo>
+                                <a:lnTo>
+                                  <a:pt x="5135880" y="0"/>
+                                </a:lnTo>
+                                <a:lnTo>
+                                  <a:pt x="5135118" y="3986784"/>
+                                </a:lnTo>
+                                <a:lnTo>
+                                  <a:pt x="6412230" y="3982212"/>
+                                </a:lnTo>
+                                <a:lnTo>
+                                  <a:pt x="6412230" y="7206615"/>
+                                </a:lnTo>
+                                <a:lnTo>
+                                  <a:pt x="0" y="7206615"/>
+                                </a:lnTo>
+                                <a:lnTo>
+                                  <a:pt x="0" y="0"/>
+                                </a:lnTo>
+                                <a:close/>
+                              </a:path>
+                            </a:pathLst>
+                          </a:custGeom>
+                          <a:noFill/>
+                          <a:ln w="19050">
+                            <a:solidFill>
+                              <a:srgbClr val="000000"/>
+                            </a:solidFill>
+                            <a:prstDash val="dash"/>
+                            <a:miter lim="800000"/>
+                            <a:headEnd/>
+                            <a:tailEnd/>
+                          </a:ln>
+                          <a:extLst>
+                            <a:ext uri="{909E8E84-426E-40DD-AFC4-6F175D3DCCD1}">
+                              <a14:hiddenFill xmlns:a14="http://schemas.microsoft.com/office/drawing/2010/main">
+                                <a:solidFill>
+                                  <a:srgbClr val="FFFFFF"/>
+                                </a:solidFill>
+                              </a14:hiddenFill>
+                            </a:ext>
+                          </a:extLst>
+                        </wps:spPr>
+                        <wps:bodyPr rot="0" vert="horz" wrap="square" lIns="91440" tIns="45720" rIns="91440" bIns="45720" anchor="t" anchorCtr="0" upright="1">
+                          <a:noAutofit/>
+                        </wps:bodyPr>
+                      </wps:wsp>
+                      <wps:wsp>
+                        <wps:cNvPr id="457" name="Rectangle 465"/>
+                        <wps:cNvSpPr>
+                          <a:spLocks noChangeArrowheads="1"/>
+                        </wps:cNvSpPr>
+                        <wps:spPr bwMode="auto">
+                          <a:xfrm>
+                            <a:off x="6967" y="8571"/>
+                            <a:ext cx="1930" cy="1663"/>
                           </a:xfrm>
                           <a:prstGeom prst="rect">
                             <a:avLst/>
                           </a:prstGeom>
-                          <a:noFill/>
-                          <a:ln w="9525">
-                            <a:noFill/>
+                          <a:solidFill>
+                            <a:srgbClr val="FFFFFF"/>
+                          </a:solidFill>
+                          <a:ln w="19050">
+                            <a:solidFill>
+                              <a:srgbClr val="000000"/>
+                            </a:solidFill>
+                            <a:prstDash val="dash"/>
                             <a:miter lim="800000"/>
                             <a:headEnd/>
                             <a:tailEnd/>
                           </a:ln>
-                        </pic:spPr>
-                      </pic:pic>
-                      <wpg:grpSp>
-                        <wpg:cNvPr id="454" name="Group 454"/>
-                        <wpg:cNvGrpSpPr>
-                          <a:grpSpLocks/>
-                        </wpg:cNvGrpSpPr>
-                        <wpg:grpSpPr bwMode="auto">
-                          <a:xfrm>
-                            <a:off x="0" y="0"/>
-                            <a:ext cx="6412230" cy="7206615"/>
-                            <a:chOff x="1011" y="994"/>
-                            <a:chExt cx="10098" cy="11349"/>
-                          </a:xfrm>
-                        </wpg:grpSpPr>
-                        <wps:wsp>
-                          <wps:cNvPr id="455" name="Freeform 463"/>
-                          <wps:cNvSpPr>
-                            <a:spLocks/>
-                          </wps:cNvSpPr>
-                          <wps:spPr bwMode="auto">
-                            <a:xfrm>
-                              <a:off x="3388" y="1834"/>
-                              <a:ext cx="3579" cy="8924"/>
-                            </a:xfrm>
-                            <a:custGeom>
-                              <a:avLst/>
-                              <a:gdLst>
-                                <a:gd name="T0" fmla="*/ 0 w 3579"/>
-                                <a:gd name="T1" fmla="*/ 0 h 8534"/>
-                                <a:gd name="T2" fmla="*/ 3579 w 3579"/>
-                                <a:gd name="T3" fmla="*/ 0 h 8534"/>
-                                <a:gd name="T4" fmla="*/ 3579 w 3579"/>
-                                <a:gd name="T5" fmla="*/ 5188 h 8534"/>
-                                <a:gd name="T6" fmla="*/ 1546 w 3579"/>
-                                <a:gd name="T7" fmla="*/ 5188 h 8534"/>
-                                <a:gd name="T8" fmla="*/ 1546 w 3579"/>
-                                <a:gd name="T9" fmla="*/ 8534 h 8534"/>
-                                <a:gd name="T10" fmla="*/ 445 w 3579"/>
-                                <a:gd name="T11" fmla="*/ 8534 h 8534"/>
-                                <a:gd name="T12" fmla="*/ 212 w 3579"/>
-                                <a:gd name="T13" fmla="*/ 8534 h 8534"/>
-                                <a:gd name="T14" fmla="*/ 17 w 3579"/>
-                                <a:gd name="T15" fmla="*/ 8534 h 8534"/>
-                                <a:gd name="T16" fmla="*/ 0 w 3579"/>
-                                <a:gd name="T17" fmla="*/ 0 h 8534"/>
-                              </a:gdLst>
-                              <a:ahLst/>
-                              <a:cxnLst>
-                                <a:cxn ang="0">
-                                  <a:pos x="T0" y="T1"/>
-                                </a:cxn>
-                                <a:cxn ang="0">
-                                  <a:pos x="T2" y="T3"/>
-                                </a:cxn>
-                                <a:cxn ang="0">
-                                  <a:pos x="T4" y="T5"/>
-                                </a:cxn>
-                                <a:cxn ang="0">
-                                  <a:pos x="T6" y="T7"/>
-                                </a:cxn>
-                                <a:cxn ang="0">
-                                  <a:pos x="T8" y="T9"/>
-                                </a:cxn>
-                                <a:cxn ang="0">
-                                  <a:pos x="T10" y="T11"/>
-                                </a:cxn>
-                                <a:cxn ang="0">
-                                  <a:pos x="T12" y="T13"/>
-                                </a:cxn>
-                                <a:cxn ang="0">
-                                  <a:pos x="T14" y="T15"/>
-                                </a:cxn>
-                                <a:cxn ang="0">
-                                  <a:pos x="T16" y="T17"/>
-                                </a:cxn>
-                              </a:cxnLst>
-                              <a:rect l="0" t="0" r="r" b="b"/>
-                              <a:pathLst>
-                                <a:path w="3579" h="8534">
-                                  <a:moveTo>
-                                    <a:pt x="0" y="0"/>
-                                  </a:moveTo>
-                                  <a:lnTo>
-                                    <a:pt x="3579" y="0"/>
-                                  </a:lnTo>
-                                  <a:lnTo>
-                                    <a:pt x="3579" y="5188"/>
-                                  </a:lnTo>
-                                  <a:lnTo>
-                                    <a:pt x="1546" y="5188"/>
-                                  </a:lnTo>
-                                  <a:lnTo>
-                                    <a:pt x="1546" y="8534"/>
-                                  </a:lnTo>
-                                  <a:lnTo>
-                                    <a:pt x="445" y="8534"/>
-                                  </a:lnTo>
-                                  <a:lnTo>
-                                    <a:pt x="212" y="8534"/>
-                                  </a:lnTo>
-                                  <a:lnTo>
-                                    <a:pt x="17" y="8534"/>
-                                  </a:lnTo>
-                                  <a:lnTo>
-                                    <a:pt x="0" y="0"/>
-                                  </a:lnTo>
-                                  <a:close/>
-                                </a:path>
-                              </a:pathLst>
-                            </a:custGeom>
-                            <a:solidFill>
-                              <a:srgbClr val="FFFFFF"/>
-                            </a:solidFill>
-                            <a:ln w="19050">
-                              <a:solidFill>
-                                <a:srgbClr val="000000"/>
-                              </a:solidFill>
-                              <a:prstDash val="dash"/>
-                              <a:round/>
-                              <a:headEnd/>
-                              <a:tailEnd/>
-                            </a:ln>
-                          </wps:spPr>
-                          <wps:bodyPr rot="0" vert="horz" wrap="square" lIns="91440" tIns="45720" rIns="91440" bIns="45720" anchor="t" anchorCtr="0" upright="1">
-                            <a:noAutofit/>
-                          </wps:bodyPr>
-                        </wps:wsp>
-                        <wps:wsp>
-                          <wps:cNvPr id="456" name="Rectangle 464"/>
-                          <wps:cNvSpPr>
-                            <a:spLocks noChangeArrowheads="1"/>
-                          </wps:cNvSpPr>
-                          <wps:spPr bwMode="auto">
-                            <a:xfrm>
-                              <a:off x="1011" y="994"/>
-                              <a:ext cx="10098" cy="11349"/>
-                            </a:xfrm>
-                            <a:prstGeom prst="rect">
-                              <a:avLst/>
-                            </a:prstGeom>
-                            <a:noFill/>
-                            <a:ln w="19050">
-                              <a:solidFill>
-                                <a:srgbClr val="000000"/>
-                              </a:solidFill>
-                              <a:prstDash val="dash"/>
-                              <a:miter lim="800000"/>
-                              <a:headEnd/>
-                              <a:tailEnd/>
-                            </a:ln>
-                            <a:extLst>
-                              <a:ext uri="{909E8E84-426E-40DD-AFC4-6F175D3DCCD1}">
-                                <a14:hiddenFill xmlns:a14="http://schemas.microsoft.com/office/drawing/2010/main">
-                                  <a:solidFill>
-                                    <a:srgbClr val="FFFFFF"/>
-                                  </a:solidFill>
-                                </a14:hiddenFill>
-                              </a:ext>
-                            </a:extLst>
-                          </wps:spPr>
-                          <wps:bodyPr rot="0" vert="horz" wrap="square" lIns="91440" tIns="45720" rIns="91440" bIns="45720" anchor="t" anchorCtr="0" upright="1">
-                            <a:noAutofit/>
-                          </wps:bodyPr>
-                        </wps:wsp>
-                        <wps:wsp>
-                          <wps:cNvPr id="457" name="Rectangle 465"/>
-                          <wps:cNvSpPr>
-                            <a:spLocks noChangeArrowheads="1"/>
-                          </wps:cNvSpPr>
-                          <wps:spPr bwMode="auto">
-                            <a:xfrm>
-                              <a:off x="6967" y="8571"/>
-                              <a:ext cx="1930" cy="1663"/>
-                            </a:xfrm>
-                            <a:prstGeom prst="rect">
-                              <a:avLst/>
-                            </a:prstGeom>
-                            <a:solidFill>
-                              <a:srgbClr val="FFFFFF"/>
-                            </a:solidFill>
-                            <a:ln w="19050">
-                              <a:solidFill>
-                                <a:srgbClr val="000000"/>
-                              </a:solidFill>
-                              <a:prstDash val="dash"/>
-                              <a:miter lim="800000"/>
-                              <a:headEnd/>
-                              <a:tailEnd/>
-                            </a:ln>
-                          </wps:spPr>
-                          <wps:bodyPr rot="0" vert="horz" wrap="square" lIns="91440" tIns="45720" rIns="91440" bIns="45720" anchor="t" anchorCtr="0" upright="1">
-                            <a:noAutofit/>
-                          </wps:bodyPr>
-                        </wps:wsp>
-                      </wpg:grpSp>
+                        </wps:spPr>
+                        <wps:bodyPr rot="0" vert="horz" wrap="square" lIns="91440" tIns="45720" rIns="91440" bIns="45720" anchor="t" anchorCtr="0" upright="1">
+                          <a:noAutofit/>
+                        </wps:bodyPr>
+                      </wps:wsp>
                     </wpg:wgp>
                   </a:graphicData>
                 </a:graphic>
@@ -277,48 +397,86 @@
           </mc:Choice>
           <mc:Fallback>
             <w:pict>
-              <v:group id="Group 515" o:spid="_x0000_s1026" style="position:absolute;margin-left:-9.4pt;margin-top:72.4pt;width:504.9pt;height:567.45pt;z-index:251659264" coordsize="64122,72066" o:gfxdata="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">
-                <v:shapetype id="_x0000_t75" coordsize="21600,21600" o:spt="75" o:preferrelative="t" path="m@4@5l@4@11@9@11@9@5xe" filled="f" stroked="f">
-                  <v:stroke joinstyle="miter"/>
-                  <v:formulas>
-                    <v:f eqn="if lineDrawn pixelLineWidth 0"/>
-                    <v:f eqn="sum @0 1 0"/>
-                    <v:f eqn="sum 0 0 @1"/>
-                    <v:f eqn="prod @2 1 2"/>
-                    <v:f eqn="prod @3 21600 pixelWidth"/>
-                    <v:f eqn="prod @3 21600 pixelHeight"/>
-                    <v:f eqn="sum @0 0 1"/>
-                    <v:f eqn="prod @6 1 2"/>
-                    <v:f eqn="prod @7 21600 pixelWidth"/>
-                    <v:f eqn="sum @8 21600 0"/>
-                    <v:f eqn="prod @7 21600 pixelHeight"/>
-                    <v:f eqn="sum @10 21600 0"/>
-                  </v:formulas>
-                  <v:path o:extrusionok="f" gradientshapeok="t" o:connecttype="rect"/>
-                  <o:lock v:ext="edit" aspectratio="t"/>
-                </v:shapetype>
-                <v:shape id="Picture 18" o:spid="_x0000_s1027" type="#_x0000_t75" style="position:absolute;left:2718;top:2842;width:59065;height:63513;visibility:visible;mso-wrap-style:square" o:gfxdata="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">
-                  <v:imagedata r:id="rId6" o:title=""/>
-                  <v:path arrowok="t"/>
+              <v:group id="Group 454" o:spid="_x0000_s1026" style="position:absolute;margin-left:-9.6pt;margin-top:72.7pt;width:504.9pt;height:567.45pt;z-index:251659264" coordorigin="1011,994" coordsize="10098,11349" o:gfxdata="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">
+                <v:shape id="Freeform 463" o:spid="_x0000_s1027" style="position:absolute;left:3388;top:1834;width:3579;height:8924;visibility:visible;mso-wrap-style:square;v-text-anchor:top" coordsize="3579,8534" o:gfxdata="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" path="m,l3579,r,5188l1546,5188r,3346l445,8534r-233,l17,8534,,xe" strokeweight="1.5pt">
+                  <v:stroke dashstyle="dash"/>
+                  <v:path arrowok="t" o:connecttype="custom" o:connectlocs="0,0;3579,0;3579,5425;1546,5425;1546,8924;445,8924;212,8924;17,8924;0,0" o:connectangles="0,0,0,0,0,0,0,0,0"/>
                 </v:shape>
-                <v:group id="Group 454" o:spid="_x0000_s1028" style="position:absolute;width:64122;height:72066" coordorigin="1011,994" coordsize="10098,11349" o:gfxdata="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">
-                  <v:shape id="Freeform 463" o:spid="_x0000_s1029" style="position:absolute;left:3388;top:1834;width:3579;height:8924;visibility:visible;mso-wrap-style:square;v-text-anchor:top" coordsize="3579,8534" o:gfxdata="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" path="m,l3579,r,5188l1546,5188r,3346l445,8534r-233,l17,8534,,xe" strokeweight="1.5pt">
-                    <v:stroke dashstyle="dash"/>
-                    <v:path arrowok="t" o:connecttype="custom" o:connectlocs="0,0;3579,0;3579,5425;1546,5425;1546,8924;445,8924;212,8924;17,8924;0,0" o:connectangles="0,0,0,0,0,0,0,0,0"/>
-                  </v:shape>
-                  <v:rect id="Rectangle 464" o:spid="_x0000_s1030" style="position:absolute;left:1011;top:994;width:10098;height:11349;visibility:visible;mso-wrap-style:square;v-text-anchor:top" o:gfxdata="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" filled="f" strokeweight="1.5pt">
-                    <v:stroke dashstyle="dash"/>
-                  </v:rect>
-                  <v:rect id="Rectangle 465" o:spid="_x0000_s1031" style="position:absolute;left:6967;top:8571;width:1930;height:1663;visibility:visible;mso-wrap-style:square;v-text-anchor:top" o:gfxdata="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" strokeweight="1.5pt">
-                    <v:stroke dashstyle="dash"/>
-                  </v:rect>
-                </v:group>
+                <v:shape id="Rectangle 464" o:spid="_x0000_s1028" style="position:absolute;left:1011;top:994;width:10098;height:11349;visibility:visible;mso-wrap-style:square;v-text-anchor:top" coordsize="6412230,7206615" o:gfxdata="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" path="m,l5135880,r-762,3986784l6412230,3982212r,3224403l,7206615,,xe" filled="f" strokeweight="1.5pt">
+                  <v:stroke dashstyle="dash" joinstyle="miter"/>
+                  <v:path o:connecttype="custom" o:connectlocs="0,0;8088,0;8087,6278;10098,6271;10098,11349;0,11349;0,0" o:connectangles="0,0,0,0,0,0,0"/>
+                </v:shape>
+                <v:rect id="Rectangle 465" o:spid="_x0000_s1029" style="position:absolute;left:6967;top:8571;width:1930;height:1663;visibility:visible;mso-wrap-style:square;v-text-anchor:top" o:gfxdata="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" strokeweight="1.5pt">
+                  <v:stroke dashstyle="dash"/>
+                </v:rect>
               </v:group>
             </w:pict>
           </mc:Fallback>
         </mc:AlternateContent>
       </w:r>
+      <w:bookmarkStart w:id="0" w:name="_GoBack"/>
       <w:bookmarkEnd w:id="0"/>
+      <w:r>
+        <w:rPr>
+          <w:rFonts w:ascii="Times New Roman" w:hAnsi="Times New Roman" w:cs="Times New Roman"/>
+          <w:noProof/>
+          <w:sz w:val="24"/>
+          <w:szCs w:val="24"/>
+        </w:rPr>
+        <w:drawing>
+          <wp:anchor distT="0" distB="0" distL="114300" distR="114300" simplePos="0" relativeHeight="251658240" behindDoc="0" locked="0" layoutInCell="1" allowOverlap="1" wp14:anchorId="3BB4D1B5" wp14:editId="22DDEC11">
+            <wp:simplePos x="0" y="0"/>
+            <wp:positionH relativeFrom="column">
+              <wp:posOffset>149929</wp:posOffset>
+            </wp:positionH>
+            <wp:positionV relativeFrom="paragraph">
+              <wp:posOffset>1206225</wp:posOffset>
+            </wp:positionV>
+            <wp:extent cx="5906530" cy="6351373"/>
+            <wp:effectExtent l="0" t="0" r="0" b="0"/>
+            <wp:wrapNone/>
+            <wp:docPr id="453" name="Picture 18"/>
+            <wp:cNvGraphicFramePr>
+              <a:graphicFrameLocks xmlns:a="http://schemas.openxmlformats.org/drawingml/2006/main" noChangeAspect="1"/>
+            </wp:cNvGraphicFramePr>
+            <a:graphic xmlns:a="http://schemas.openxmlformats.org/drawingml/2006/main">
+              <a:graphicData uri="http://schemas.openxmlformats.org/drawingml/2006/picture">
+                <pic:pic xmlns:pic="http://schemas.openxmlformats.org/drawingml/2006/picture">
+                  <pic:nvPicPr>
+                    <pic:cNvPr id="453" name="Picture 18"/>
+                    <pic:cNvPicPr>
+                      <a:picLocks noChangeAspect="1"/>
+                    </pic:cNvPicPr>
+                  </pic:nvPicPr>
+                  <pic:blipFill>
+                    <a:blip r:embed="rId5" cstate="print"/>
+                    <a:srcRect/>
+                    <a:stretch>
+                      <a:fillRect/>
+                    </a:stretch>
+                  </pic:blipFill>
+                  <pic:spPr bwMode="auto">
+                    <a:xfrm>
+                      <a:off x="0" y="0"/>
+                      <a:ext cx="5906530" cy="6351373"/>
+                    </a:xfrm>
+                    <a:prstGeom prst="rect">
+                      <a:avLst/>
+                    </a:prstGeom>
+                    <a:noFill/>
+                    <a:ln w="9525">
+                      <a:noFill/>
+                      <a:miter lim="800000"/>
+                      <a:headEnd/>
+                      <a:tailEnd/>
+                    </a:ln>
+                  </pic:spPr>
+                </pic:pic>
+              </a:graphicData>
+            </a:graphic>
+          </wp:anchor>
+        </w:drawing>
+      </w:r>
     </w:p>
     <w:sectPr>
       <w:pgSz w:w="12240" w:h="15840"/>

</xml_diff>